<commit_message>
link 'add' on users/Incidents/Specifications
</commit_message>
<xml_diff>
--- a/Диплом миит.docx
+++ b/Диплом миит.docx
@@ -1918,7 +1918,37 @@
           <w:szCs w:val="28"/>
         </w:rPr>
         <w:lastRenderedPageBreak/>
-        <w:t xml:space="preserve">эффективности деятельности компании, обеспечивания безопасности и оперативности реагирования на чрезвычайные ситуации. Значимость разработки информационной системы представлена в следующих аспектах: </w:t>
+        <w:t xml:space="preserve">эффективности деятельности компании, обеспечивания безопасности и оперативности реагирования на чрезвычайные ситуации. </w:t>
+      </w:r>
+    </w:p>
+    <w:p>
+      <w:pPr>
+        <w:spacing w:line="360" w:lineRule="auto"/>
+        <w:ind w:firstLine="709"/>
+        <w:jc w:val="both"/>
+        <w:rPr>
+          <w:color w:val="000000" w:themeColor="text1"/>
+          <w:sz w:val="28"/>
+          <w:szCs w:val="28"/>
+        </w:rPr>
+      </w:pPr>
+      <w:r>
+        <w:rPr>
+          <w:b/>
+          <w:bCs/>
+          <w:color w:val="000000" w:themeColor="text1"/>
+          <w:sz w:val="28"/>
+          <w:szCs w:val="28"/>
+        </w:rPr>
+        <w:t>Практическая значимость</w:t>
+      </w:r>
+      <w:r>
+        <w:rPr>
+          <w:color w:val="000000" w:themeColor="text1"/>
+          <w:sz w:val="28"/>
+          <w:szCs w:val="28"/>
+        </w:rPr>
+        <w:t xml:space="preserve"> разработки информационной системы представлена в следующих аспектах: </w:t>
       </w:r>
     </w:p>
     <w:p>
@@ -2333,6 +2363,7 @@
           <w:sz w:val="28"/>
           <w:szCs w:val="28"/>
         </w:rPr>
+        <w:lastRenderedPageBreak/>
         <w:br w:type="page"/>
       </w:r>
     </w:p>

</xml_diff>